<commit_message>
added spatial pyramid pool
</commit_message>
<xml_diff>
--- a/Assignment4/answers.docx
+++ b/Assignment4/answers.docx
@@ -66,6 +66,11 @@
       <w:r>
         <w:t>To run the data augmentation `python preprocess_image.py`</w:t>
       </w:r>
+      <w:r>
+        <w:t>. This step is necessary before running any model.</w:t>
+      </w:r>
+      <w:bookmarkStart w:id="0" w:name="_GoBack"/>
+      <w:bookmarkEnd w:id="0"/>
     </w:p>
     <w:p>
       <w:r>
@@ -188,6 +193,9 @@
         </w:numPr>
       </w:pPr>
       <w:r>
+        <w:t xml:space="preserve">Model1, </w:t>
+      </w:r>
+      <w:r>
         <w:t>1 convolutional layer with 3,3,3 kernels and 32 feature maps and max pooling of 2x2 with strides of 2</w:t>
       </w:r>
       <w:r>
@@ -206,6 +214,9 @@
         </w:numPr>
       </w:pPr>
       <w:r>
+        <w:t xml:space="preserve">Model2, </w:t>
+      </w:r>
+      <w:r>
         <w:t>2 convolutional layer</w:t>
       </w:r>
       <w:r>
@@ -230,6 +241,9 @@
         </w:numPr>
       </w:pPr>
       <w:r>
+        <w:t xml:space="preserve">Model3, </w:t>
+      </w:r>
+      <w:r>
         <w:t xml:space="preserve">1 convolutional layer however two conv2d and </w:t>
       </w:r>
       <w:proofErr w:type="spellStart"/>
@@ -280,6 +294,9 @@
         </w:numPr>
       </w:pPr>
       <w:r>
+        <w:t xml:space="preserve">Model4, </w:t>
+      </w:r>
+      <w:r>
         <w:t xml:space="preserve">Same model as model a (or model 1), </w:t>
       </w:r>
       <w:r>
@@ -301,7 +318,15 @@
         </w:numPr>
       </w:pPr>
       <w:r>
-        <w:t>Like that of model 3 but adding another convolutional layer on top of that.</w:t>
+        <w:t xml:space="preserve">Model5, </w:t>
+      </w:r>
+      <w:proofErr w:type="gramStart"/>
+      <w:r>
+        <w:t>Like</w:t>
+      </w:r>
+      <w:proofErr w:type="gramEnd"/>
+      <w:r>
+        <w:t xml:space="preserve"> that of model 3 but adding another convolutional layer on top of that.</w:t>
       </w:r>
     </w:p>
     <w:p>
@@ -406,7 +431,6 @@
         <w:rPr>
           <w:noProof/>
         </w:rPr>
-        <w:lastRenderedPageBreak/>
         <w:drawing>
           <wp:inline distT="0" distB="0" distL="0" distR="0" wp14:anchorId="60B2A1D1" wp14:editId="3FF6C9A9">
             <wp:extent cx="5353050" cy="5772150"/>
@@ -460,11 +484,9 @@
       <w:r>
         <w:t>/</w:t>
       </w:r>
-      <w:proofErr w:type="spellStart"/>
-      <w:r>
-        <w:t>cnn</w:t>
-      </w:r>
-      <w:proofErr w:type="spellEnd"/>
+      <w:r>
+        <w:t>logs</w:t>
+      </w:r>
       <w:r>
         <w:t xml:space="preserve">  </w:t>
       </w:r>
@@ -584,7 +606,10 @@
         <w:t xml:space="preserve"> to the architectures. </w:t>
       </w:r>
       <w:r>
-        <w:t xml:space="preserve">Well model4 did seem to perform the best due to above reasons </w:t>
+        <w:t>While</w:t>
+      </w:r>
+      <w:r>
+        <w:t xml:space="preserve"> model4 did seem to perform the best due to above reasons </w:t>
       </w:r>
       <w:r>
         <w:t>it’s</w:t>
@@ -624,13 +649,13 @@
       </w:r>
       <w:proofErr w:type="gramStart"/>
       <w:r>
-        <w:t>data ,</w:t>
+        <w:t>data,</w:t>
+      </w:r>
+      <w:r>
+        <w:t>https://www.tensorflow.org/tutorials/images/deep_cnn#cifar-10_model</w:t>
       </w:r>
       <w:proofErr w:type="gramEnd"/>
       <w:r>
-        <w:t>https://www.tensorflow.org/tutorials/images/deep_cnn#cifar-10_model</w:t>
-      </w:r>
-      <w:r>
         <w:t xml:space="preserve">, has 2 layers but used more features in their feature maps. Their model achieved an accuracy of ~86%, </w:t>
       </w:r>
       <w:r>
@@ -657,18 +682,24 @@
       <w:r>
         <w:t xml:space="preserve">/model </w:t>
       </w:r>
-      <w:proofErr w:type="spellStart"/>
       <w:r>
         <w:t>5</w:t>
       </w:r>
-      <w:proofErr w:type="spellEnd"/>
-      <w:r>
-        <w:t xml:space="preserve"> should have performed the best but given the epoch constraint there may have not been enough time f</w:t>
-      </w:r>
-      <w:bookmarkStart w:id="0" w:name="_GoBack"/>
-      <w:bookmarkEnd w:id="0"/>
-      <w:r>
-        <w:t xml:space="preserve">or the networks to train properly. </w:t>
+      <w:r>
+        <w:t xml:space="preserve"> should have performed the best but given the epoch constraint there may have not been enough time for the networks to train properly. </w:t>
+      </w:r>
+    </w:p>
+    <w:p>
+      <w:pPr>
+        <w:pStyle w:val="ListParagraph"/>
+      </w:pPr>
+    </w:p>
+    <w:p>
+      <w:pPr>
+        <w:pStyle w:val="ListParagraph"/>
+      </w:pPr>
+      <w:r>
+        <w:t>Overall given that the type of objects we are trying to classify in cifar-10 are quite complex having more than 1 layer and many feature maps seems to be optimal.</w:t>
       </w:r>
     </w:p>
     <w:p>
@@ -690,10 +721,10 @@
         </w:rPr>
         <w:lastRenderedPageBreak/>
         <w:drawing>
-          <wp:inline distT="0" distB="0" distL="0" distR="0" wp14:anchorId="234ED47A" wp14:editId="46B74619">
-            <wp:extent cx="5943600" cy="1762760"/>
-            <wp:effectExtent l="0" t="0" r="0" b="8890"/>
-            <wp:docPr id="2" name="Picture 2"/>
+          <wp:inline distT="0" distB="0" distL="0" distR="0" wp14:anchorId="61790411" wp14:editId="67392AF0">
+            <wp:extent cx="5943600" cy="3479800"/>
+            <wp:effectExtent l="0" t="0" r="0" b="6350"/>
+            <wp:docPr id="10" name="Picture 10"/>
             <wp:cNvGraphicFramePr>
               <a:graphicFrameLocks xmlns:a="http://schemas.openxmlformats.org/drawingml/2006/main" noChangeAspect="1"/>
             </wp:cNvGraphicFramePr>
@@ -713,7 +744,7 @@
                   <pic:spPr>
                     <a:xfrm>
                       <a:off x="0" y="0"/>
-                      <a:ext cx="5943600" cy="1762760"/>
+                      <a:ext cx="5943600" cy="3479800"/>
                     </a:xfrm>
                     <a:prstGeom prst="rect">
                       <a:avLst/>
@@ -735,10 +766,10 @@
           <w:noProof/>
         </w:rPr>
         <w:drawing>
-          <wp:inline distT="0" distB="0" distL="0" distR="0" wp14:anchorId="39005EC4" wp14:editId="3FB9EF7A">
-            <wp:extent cx="5943600" cy="1698625"/>
-            <wp:effectExtent l="0" t="0" r="0" b="0"/>
-            <wp:docPr id="6" name="Picture 6"/>
+          <wp:inline distT="0" distB="0" distL="0" distR="0" wp14:anchorId="7776DE77" wp14:editId="49DA6855">
+            <wp:extent cx="5943600" cy="1863090"/>
+            <wp:effectExtent l="0" t="0" r="0" b="3810"/>
+            <wp:docPr id="11" name="Picture 11"/>
             <wp:cNvGraphicFramePr>
               <a:graphicFrameLocks xmlns:a="http://schemas.openxmlformats.org/drawingml/2006/main" noChangeAspect="1"/>
             </wp:cNvGraphicFramePr>
@@ -758,7 +789,7 @@
                   <pic:spPr>
                     <a:xfrm>
                       <a:off x="0" y="0"/>
-                      <a:ext cx="5943600" cy="1698625"/>
+                      <a:ext cx="5943600" cy="1863090"/>
                     </a:xfrm>
                     <a:prstGeom prst="rect">
                       <a:avLst/>
@@ -773,17 +804,18 @@
     </w:p>
     <w:p>
       <w:pPr>
-        <w:ind w:left="720"/>
+        <w:pStyle w:val="ListParagraph"/>
       </w:pPr>
       <w:r>
         <w:rPr>
           <w:noProof/>
         </w:rPr>
+        <w:lastRenderedPageBreak/>
         <w:drawing>
-          <wp:inline distT="0" distB="0" distL="0" distR="0" wp14:anchorId="2456D236" wp14:editId="3029565A">
-            <wp:extent cx="5943600" cy="3482975"/>
-            <wp:effectExtent l="0" t="0" r="0" b="3175"/>
-            <wp:docPr id="3" name="Picture 3"/>
+          <wp:inline distT="0" distB="0" distL="0" distR="0" wp14:anchorId="4DA3BE2D" wp14:editId="3157B59A">
+            <wp:extent cx="5943600" cy="3551555"/>
+            <wp:effectExtent l="0" t="0" r="0" b="0"/>
+            <wp:docPr id="8" name="Picture 8"/>
             <wp:cNvGraphicFramePr>
               <a:graphicFrameLocks xmlns:a="http://schemas.openxmlformats.org/drawingml/2006/main" noChangeAspect="1"/>
             </wp:cNvGraphicFramePr>
@@ -803,7 +835,98 @@
                   <pic:spPr>
                     <a:xfrm>
                       <a:off x="0" y="0"/>
-                      <a:ext cx="5943600" cy="3482975"/>
+                      <a:ext cx="5943600" cy="3551555"/>
+                    </a:xfrm>
+                    <a:prstGeom prst="rect">
+                      <a:avLst/>
+                    </a:prstGeom>
+                  </pic:spPr>
+                </pic:pic>
+              </a:graphicData>
+            </a:graphic>
+          </wp:inline>
+        </w:drawing>
+      </w:r>
+    </w:p>
+    <w:p>
+      <w:pPr>
+        <w:ind w:left="720"/>
+      </w:pPr>
+      <w:r>
+        <w:rPr>
+          <w:noProof/>
+        </w:rPr>
+        <w:drawing>
+          <wp:inline distT="0" distB="0" distL="0" distR="0" wp14:anchorId="1A794D26" wp14:editId="6F15B596">
+            <wp:extent cx="5943600" cy="3508375"/>
+            <wp:effectExtent l="0" t="0" r="0" b="0"/>
+            <wp:docPr id="7" name="Picture 7"/>
+            <wp:cNvGraphicFramePr>
+              <a:graphicFrameLocks xmlns:a="http://schemas.openxmlformats.org/drawingml/2006/main" noChangeAspect="1"/>
+            </wp:cNvGraphicFramePr>
+            <a:graphic xmlns:a="http://schemas.openxmlformats.org/drawingml/2006/main">
+              <a:graphicData uri="http://schemas.openxmlformats.org/drawingml/2006/picture">
+                <pic:pic xmlns:pic="http://schemas.openxmlformats.org/drawingml/2006/picture">
+                  <pic:nvPicPr>
+                    <pic:cNvPr id="1" name=""/>
+                    <pic:cNvPicPr/>
+                  </pic:nvPicPr>
+                  <pic:blipFill>
+                    <a:blip r:embed="rId13"/>
+                    <a:stretch>
+                      <a:fillRect/>
+                    </a:stretch>
+                  </pic:blipFill>
+                  <pic:spPr>
+                    <a:xfrm>
+                      <a:off x="0" y="0"/>
+                      <a:ext cx="5943600" cy="3508375"/>
+                    </a:xfrm>
+                    <a:prstGeom prst="rect">
+                      <a:avLst/>
+                    </a:prstGeom>
+                  </pic:spPr>
+                </pic:pic>
+              </a:graphicData>
+            </a:graphic>
+          </wp:inline>
+        </w:drawing>
+      </w:r>
+    </w:p>
+    <w:p>
+      <w:pPr>
+        <w:ind w:left="720"/>
+      </w:pPr>
+      <w:r>
+        <w:rPr>
+          <w:noProof/>
+        </w:rPr>
+        <w:lastRenderedPageBreak/>
+        <w:drawing>
+          <wp:inline distT="0" distB="0" distL="0" distR="0" wp14:anchorId="2D9CF824" wp14:editId="4A67CBCD">
+            <wp:extent cx="3713259" cy="3196939"/>
+            <wp:effectExtent l="0" t="0" r="1905" b="3810"/>
+            <wp:docPr id="9" name="Picture 9"/>
+            <wp:cNvGraphicFramePr>
+              <a:graphicFrameLocks xmlns:a="http://schemas.openxmlformats.org/drawingml/2006/main" noChangeAspect="1"/>
+            </wp:cNvGraphicFramePr>
+            <a:graphic xmlns:a="http://schemas.openxmlformats.org/drawingml/2006/main">
+              <a:graphicData uri="http://schemas.openxmlformats.org/drawingml/2006/picture">
+                <pic:pic xmlns:pic="http://schemas.openxmlformats.org/drawingml/2006/picture">
+                  <pic:nvPicPr>
+                    <pic:cNvPr id="1" name=""/>
+                    <pic:cNvPicPr/>
+                  </pic:nvPicPr>
+                  <pic:blipFill>
+                    <a:blip r:embed="rId14"/>
+                    <a:stretch>
+                      <a:fillRect/>
+                    </a:stretch>
+                  </pic:blipFill>
+                  <pic:spPr>
+                    <a:xfrm>
+                      <a:off x="0" y="0"/>
+                      <a:ext cx="3715186" cy="3198598"/>
                     </a:xfrm>
                     <a:prstGeom prst="rect">
                       <a:avLst/>

</xml_diff>